<commit_message>
Corrected error that logit values were way too small
</commit_message>
<xml_diff>
--- a/ASC Post-Discharge Heat v2_sp_edits_accepted.docx
+++ b/ASC Post-Discharge Heat v2_sp_edits_accepted.docx
@@ -325,28 +325,15 @@
         </w:rPr>
         <w:t xml:space="preserve"> Extreme heat exposure increases short-term cardiovascular morbidity and mortality in the general population</w:t>
       </w:r>
-      <w:ins w:id="0" w:author="Shriya Perati" w:date="2024-08-09T12:05:00Z" w16du:dateUtc="2024-08-09T16:05:00Z">
-        <w:r>
-          <w:rPr>
-            <w:rStyle w:val="None"/>
-            <w:rFonts w:ascii="Times New Roman" w:hAnsi="Times New Roman"/>
-            <w:sz w:val="24"/>
-            <w:szCs w:val="24"/>
-          </w:rPr>
-          <w:t>, with c</w:t>
-        </w:r>
-      </w:ins>
-      <w:del w:id="1" w:author="Shriya Perati" w:date="2024-08-09T12:05:00Z" w16du:dateUtc="2024-08-09T16:05:00Z">
-        <w:r>
-          <w:rPr>
-            <w:rStyle w:val="None"/>
-            <w:rFonts w:ascii="Times New Roman" w:hAnsi="Times New Roman"/>
-            <w:sz w:val="24"/>
-            <w:szCs w:val="24"/>
-          </w:rPr>
-          <w:delText>. C</w:delText>
-        </w:r>
-      </w:del>
+      <w:r>
+        <w:rPr>
+          <w:rStyle w:val="None"/>
+          <w:rFonts w:ascii="Times New Roman" w:hAnsi="Times New Roman"/>
+          <w:sz w:val="24"/>
+          <w:szCs w:val="24"/>
+        </w:rPr>
+        <w:t>, with c</w:t>
+      </w:r>
       <w:r>
         <w:rPr>
           <w:rStyle w:val="None"/>
@@ -356,28 +343,15 @@
         </w:rPr>
         <w:t xml:space="preserve">ardiac surgery patients </w:t>
       </w:r>
-      <w:ins w:id="2" w:author="Shriya Perati" w:date="2024-08-09T12:05:00Z" w16du:dateUtc="2024-08-09T16:05:00Z">
-        <w:r>
-          <w:rPr>
-            <w:rStyle w:val="None"/>
-            <w:rFonts w:ascii="Times New Roman" w:hAnsi="Times New Roman"/>
-            <w:sz w:val="24"/>
-            <w:szCs w:val="24"/>
-          </w:rPr>
-          <w:t>being especially vulnerable</w:t>
-        </w:r>
-      </w:ins>
-      <w:del w:id="3" w:author="Shriya Perati" w:date="2024-08-09T12:05:00Z" w16du:dateUtc="2024-08-09T16:05:00Z">
-        <w:r>
-          <w:rPr>
-            <w:rStyle w:val="None"/>
-            <w:rFonts w:ascii="Times New Roman" w:hAnsi="Times New Roman"/>
-            <w:sz w:val="24"/>
-            <w:szCs w:val="24"/>
-          </w:rPr>
-          <w:delText>are at particularly high risk</w:delText>
-        </w:r>
-      </w:del>
+      <w:r>
+        <w:rPr>
+          <w:rStyle w:val="None"/>
+          <w:rFonts w:ascii="Times New Roman" w:hAnsi="Times New Roman"/>
+          <w:sz w:val="24"/>
+          <w:szCs w:val="24"/>
+        </w:rPr>
+        <w:t>being especially vulnerable</w:t>
+      </w:r>
       <w:r>
         <w:rPr>
           <w:rStyle w:val="None"/>
@@ -387,163 +361,68 @@
         </w:rPr>
         <w:t xml:space="preserve">. High environmental temperatures </w:t>
       </w:r>
-      <w:del w:id="4" w:author="Shriya Perati" w:date="2024-08-09T12:06:00Z" w16du:dateUtc="2024-08-09T16:06:00Z">
-        <w:r>
-          <w:rPr>
-            <w:rStyle w:val="None"/>
-            <w:rFonts w:ascii="Times New Roman" w:hAnsi="Times New Roman"/>
-            <w:sz w:val="24"/>
-            <w:szCs w:val="24"/>
-          </w:rPr>
-          <w:delText xml:space="preserve">make </w:delText>
-        </w:r>
-      </w:del>
-      <w:ins w:id="5" w:author="Shriya Perati" w:date="2024-08-09T12:06:00Z" w16du:dateUtc="2024-08-09T16:06:00Z">
-        <w:r>
-          <w:rPr>
-            <w:rStyle w:val="None"/>
-            <w:rFonts w:ascii="Times New Roman" w:hAnsi="Times New Roman"/>
-            <w:sz w:val="24"/>
-            <w:szCs w:val="24"/>
-          </w:rPr>
-          <w:t xml:space="preserve">increase likelihood of </w:t>
-        </w:r>
-      </w:ins>
-      <w:r>
-        <w:rPr>
-          <w:rStyle w:val="None"/>
-          <w:rFonts w:ascii="Times New Roman" w:hAnsi="Times New Roman"/>
-          <w:sz w:val="24"/>
-          <w:szCs w:val="24"/>
-        </w:rPr>
-        <w:t>post-surgical infections (fungal or bacterial)</w:t>
-      </w:r>
-      <w:del w:id="6" w:author="Shriya Perati" w:date="2024-08-09T12:06:00Z" w16du:dateUtc="2024-08-09T16:06:00Z">
-        <w:r>
-          <w:rPr>
-            <w:rStyle w:val="None"/>
-            <w:rFonts w:ascii="Times New Roman" w:hAnsi="Times New Roman"/>
-            <w:sz w:val="24"/>
-            <w:szCs w:val="24"/>
-          </w:rPr>
-          <w:delText xml:space="preserve"> more likely</w:delText>
-        </w:r>
-      </w:del>
-      <w:r>
-        <w:rPr>
-          <w:rStyle w:val="None"/>
-          <w:rFonts w:ascii="Times New Roman" w:hAnsi="Times New Roman"/>
-          <w:sz w:val="24"/>
-          <w:szCs w:val="24"/>
-        </w:rPr>
-        <w:t xml:space="preserve">. Two small studies in India reported </w:t>
-      </w:r>
-      <w:commentRangeStart w:id="7"/>
-      <w:r>
-        <w:rPr>
-          <w:rStyle w:val="None"/>
-          <w:rFonts w:ascii="Times New Roman" w:hAnsi="Times New Roman"/>
-          <w:sz w:val="24"/>
-          <w:szCs w:val="24"/>
-        </w:rPr>
-        <w:t xml:space="preserve">&gt;2x complications for trauma/elderly surgical patients </w:t>
-      </w:r>
-      <w:commentRangeEnd w:id="7"/>
-      <w:r>
-        <w:rPr>
-          <w:rStyle w:val="CommentReference"/>
-          <w:rFonts w:ascii="Times New Roman" w:hAnsi="Times New Roman" w:cs="Times New Roman"/>
-          <w:color w:val="auto"/>
-          <w14:textOutline w14:w="0" w14:cap="rnd" w14:cmpd="sng" w14:algn="ctr">
-            <w14:noFill/>
-            <w14:prstDash w14:val="solid"/>
-            <w14:bevel/>
-          </w14:textOutline>
-        </w:rPr>
-        <w:commentReference w:id="7"/>
-      </w:r>
-      <w:r>
-        <w:rPr>
-          <w:rStyle w:val="None"/>
-          <w:rFonts w:ascii="Times New Roman" w:hAnsi="Times New Roman"/>
-          <w:sz w:val="24"/>
-          <w:szCs w:val="24"/>
-        </w:rPr>
-        <w:t xml:space="preserve">admitted during heat waves. </w:t>
-      </w:r>
-      <w:del w:id="8" w:author="Shriya Perati" w:date="2024-08-09T12:08:00Z" w16du:dateUtc="2024-08-09T16:08:00Z">
-        <w:r>
-          <w:rPr>
-            <w:rStyle w:val="None"/>
-            <w:rFonts w:ascii="Times New Roman" w:hAnsi="Times New Roman"/>
-            <w:sz w:val="24"/>
-            <w:szCs w:val="24"/>
-          </w:rPr>
-          <w:delText>It is unknown</w:delText>
-        </w:r>
-      </w:del>
-      <w:ins w:id="9" w:author="Shriya Perati" w:date="2024-08-09T12:08:00Z" w16du:dateUtc="2024-08-09T16:08:00Z">
-        <w:r>
-          <w:rPr>
-            <w:rStyle w:val="None"/>
-            <w:rFonts w:ascii="Times New Roman" w:hAnsi="Times New Roman"/>
-            <w:sz w:val="24"/>
-            <w:szCs w:val="24"/>
-          </w:rPr>
-          <w:t>However, the impact of</w:t>
-        </w:r>
-      </w:ins>
-      <w:r>
-        <w:rPr>
-          <w:rStyle w:val="None"/>
-          <w:rFonts w:ascii="Times New Roman" w:hAnsi="Times New Roman"/>
-          <w:sz w:val="24"/>
-          <w:szCs w:val="24"/>
-        </w:rPr>
-        <w:t xml:space="preserve"> </w:t>
-      </w:r>
-      <w:del w:id="10" w:author="Shriya Perati" w:date="2024-08-09T12:08:00Z" w16du:dateUtc="2024-08-09T16:08:00Z">
-        <w:r>
-          <w:rPr>
-            <w:rStyle w:val="None"/>
-            <w:rFonts w:ascii="Times New Roman" w:hAnsi="Times New Roman"/>
-            <w:sz w:val="24"/>
-            <w:szCs w:val="24"/>
-          </w:rPr>
-          <w:delText xml:space="preserve">how </w:delText>
-        </w:r>
-      </w:del>
-      <w:r>
-        <w:rPr>
-          <w:rStyle w:val="None"/>
-          <w:rFonts w:ascii="Times New Roman" w:hAnsi="Times New Roman"/>
-          <w:sz w:val="24"/>
-          <w:szCs w:val="24"/>
-        </w:rPr>
-        <w:t xml:space="preserve">non-optimum temperatures </w:t>
-      </w:r>
-      <w:del w:id="11" w:author="Shriya Perati" w:date="2024-08-09T12:08:00Z" w16du:dateUtc="2024-08-09T16:08:00Z">
-        <w:r>
-          <w:rPr>
-            <w:rStyle w:val="None"/>
-            <w:rFonts w:ascii="Times New Roman" w:hAnsi="Times New Roman"/>
-            <w:sz w:val="24"/>
-            <w:szCs w:val="24"/>
-          </w:rPr>
-          <w:delText xml:space="preserve">following </w:delText>
-        </w:r>
-      </w:del>
-      <w:ins w:id="12" w:author="Shriya Perati" w:date="2024-08-09T12:08:00Z" w16du:dateUtc="2024-08-09T16:08:00Z">
-        <w:r>
-          <w:rPr>
-            <w:rStyle w:val="None"/>
-            <w:rFonts w:ascii="Times New Roman" w:hAnsi="Times New Roman"/>
-            <w:sz w:val="24"/>
-            <w:szCs w:val="24"/>
-          </w:rPr>
-          <w:t>post-</w:t>
-        </w:r>
-      </w:ins>
+      <w:r>
+        <w:rPr>
+          <w:rStyle w:val="None"/>
+          <w:rFonts w:ascii="Times New Roman" w:hAnsi="Times New Roman"/>
+          <w:sz w:val="24"/>
+          <w:szCs w:val="24"/>
+        </w:rPr>
+        <w:t xml:space="preserve">increase likelihood of </w:t>
+      </w:r>
+      <w:r>
+        <w:rPr>
+          <w:rStyle w:val="None"/>
+          <w:rFonts w:ascii="Times New Roman" w:hAnsi="Times New Roman"/>
+          <w:sz w:val="24"/>
+          <w:szCs w:val="24"/>
+        </w:rPr>
+        <w:t xml:space="preserve">post-surgical infections (fungal or bacterial). Two small studies in India </w:t>
+      </w:r>
+      <w:r>
+        <w:rPr>
+          <w:rFonts w:ascii="Times New Roman" w:hAnsi="Times New Roman"/>
+          <w:sz w:val="24"/>
+          <w:szCs w:val="24"/>
+        </w:rPr>
+        <w:t>found more than double the complications in trauma and elderly</w:t>
+      </w:r>
+      <w:r>
+        <w:rPr>
+          <w:rStyle w:val="None"/>
+          <w:rFonts w:ascii="Times New Roman" w:hAnsi="Times New Roman"/>
+          <w:sz w:val="24"/>
+          <w:szCs w:val="24"/>
+        </w:rPr>
+        <w:t xml:space="preserve"> surgical patients admitted during heat waves. </w:t>
+      </w:r>
+      <w:r>
+        <w:rPr>
+          <w:rStyle w:val="None"/>
+          <w:rFonts w:ascii="Times New Roman" w:hAnsi="Times New Roman"/>
+          <w:sz w:val="24"/>
+          <w:szCs w:val="24"/>
+        </w:rPr>
+        <w:t>However, the impact of</w:t>
+      </w:r>
+      <w:r>
+        <w:rPr>
+          <w:rStyle w:val="None"/>
+          <w:rFonts w:ascii="Times New Roman" w:hAnsi="Times New Roman"/>
+          <w:sz w:val="24"/>
+          <w:szCs w:val="24"/>
+        </w:rPr>
+        <w:t xml:space="preserve"> non-optimum temperatures </w:t>
+      </w:r>
+      <w:r>
+        <w:rPr>
+          <w:rStyle w:val="None"/>
+          <w:rFonts w:ascii="Times New Roman" w:hAnsi="Times New Roman"/>
+          <w:sz w:val="24"/>
+          <w:szCs w:val="24"/>
+        </w:rPr>
+        <w:t>post-</w:t>
+      </w:r>
       <w:r>
         <w:rPr>
           <w:rStyle w:val="None"/>
@@ -553,28 +432,15 @@
         </w:rPr>
         <w:t xml:space="preserve">discharge from cardiac surgery </w:t>
       </w:r>
-      <w:del w:id="13" w:author="Shriya Perati" w:date="2024-08-09T12:09:00Z" w16du:dateUtc="2024-08-09T16:09:00Z">
-        <w:r>
-          <w:rPr>
-            <w:rStyle w:val="None"/>
-            <w:rFonts w:ascii="Times New Roman" w:hAnsi="Times New Roman"/>
-            <w:sz w:val="24"/>
-            <w:szCs w:val="24"/>
-          </w:rPr>
-          <w:delText>influence outcomes</w:delText>
-        </w:r>
-      </w:del>
-      <w:ins w:id="14" w:author="Shriya Perati" w:date="2024-08-09T12:09:00Z" w16du:dateUtc="2024-08-09T16:09:00Z">
-        <w:r>
-          <w:rPr>
-            <w:rStyle w:val="None"/>
-            <w:rFonts w:ascii="Times New Roman" w:hAnsi="Times New Roman"/>
-            <w:sz w:val="24"/>
-            <w:szCs w:val="24"/>
-          </w:rPr>
-          <w:t>remains unclear</w:t>
-        </w:r>
-      </w:ins>
+      <w:r>
+        <w:rPr>
+          <w:rStyle w:val="None"/>
+          <w:rFonts w:ascii="Times New Roman" w:hAnsi="Times New Roman"/>
+          <w:sz w:val="24"/>
+          <w:szCs w:val="24"/>
+        </w:rPr>
+        <w:t>remains unclear</w:t>
+      </w:r>
       <w:r>
         <w:rPr>
           <w:rStyle w:val="None"/>
@@ -626,56 +492,23 @@
         </w:rPr>
         <w:t xml:space="preserve"> This retrospective single-center US study used sequential multivariable logistic regression in a novel statistical approach to predict 30-day readmission or mortality. Average daily temperatures over 30 days </w:t>
       </w:r>
-      <w:del w:id="15" w:author="Shriya Perati" w:date="2024-08-09T12:13:00Z" w16du:dateUtc="2024-08-09T16:13:00Z">
-        <w:r>
-          <w:rPr>
-            <w:rStyle w:val="None"/>
-            <w:rFonts w:ascii="Times New Roman" w:hAnsi="Times New Roman"/>
-            <w:sz w:val="24"/>
-            <w:szCs w:val="24"/>
-          </w:rPr>
-          <w:delText xml:space="preserve">following </w:delText>
-        </w:r>
-      </w:del>
-      <w:ins w:id="16" w:author="Shriya Perati" w:date="2024-08-09T12:13:00Z" w16du:dateUtc="2024-08-09T16:13:00Z">
-        <w:r>
-          <w:rPr>
-            <w:rStyle w:val="None"/>
-            <w:rFonts w:ascii="Times New Roman" w:hAnsi="Times New Roman"/>
-            <w:sz w:val="24"/>
-            <w:szCs w:val="24"/>
-          </w:rPr>
-          <w:t>post-</w:t>
-        </w:r>
-      </w:ins>
-      <w:r>
-        <w:rPr>
-          <w:rStyle w:val="None"/>
-          <w:rFonts w:ascii="Times New Roman" w:hAnsi="Times New Roman"/>
-          <w:sz w:val="24"/>
-          <w:szCs w:val="24"/>
-        </w:rPr>
-        <w:t xml:space="preserve">discharge </w:t>
-      </w:r>
-      <w:proofErr w:type="gramStart"/>
-      <w:r>
-        <w:rPr>
-          <w:rStyle w:val="None"/>
-          <w:rFonts w:ascii="Times New Roman" w:hAnsi="Times New Roman"/>
-          <w:sz w:val="24"/>
-          <w:szCs w:val="24"/>
-        </w:rPr>
-        <w:t>were</w:t>
-      </w:r>
-      <w:proofErr w:type="gramEnd"/>
-      <w:r>
-        <w:rPr>
-          <w:rStyle w:val="None"/>
-          <w:rFonts w:ascii="Times New Roman" w:hAnsi="Times New Roman"/>
-          <w:sz w:val="24"/>
-          <w:szCs w:val="24"/>
-        </w:rPr>
-        <w:t xml:space="preserve"> obtained from the European Centre for Medium-Range Weather Forecasts ERA5-Land dataset, indexed to patients</w:t>
+      <w:r>
+        <w:rPr>
+          <w:rStyle w:val="None"/>
+          <w:rFonts w:ascii="Times New Roman" w:hAnsi="Times New Roman"/>
+          <w:sz w:val="24"/>
+          <w:szCs w:val="24"/>
+        </w:rPr>
+        <w:t>post-</w:t>
+      </w:r>
+      <w:r>
+        <w:rPr>
+          <w:rStyle w:val="None"/>
+          <w:rFonts w:ascii="Times New Roman" w:hAnsi="Times New Roman"/>
+          <w:sz w:val="24"/>
+          <w:szCs w:val="24"/>
+        </w:rPr>
+        <w:t>discharge were obtained from the European Centre for Medium-Range Weather Forecasts ERA5-Land dataset, indexed to patients</w:t>
       </w:r>
       <w:r>
         <w:rPr>
@@ -696,17 +529,15 @@
         </w:rPr>
         <w:t xml:space="preserve"> zip code</w:t>
       </w:r>
-      <w:ins w:id="17" w:author="Shriya Perati" w:date="2024-08-09T12:14:00Z" w16du:dateUtc="2024-08-09T16:14:00Z">
-        <w:r>
-          <w:rPr>
-            <w:rStyle w:val="None"/>
-            <w:rFonts w:ascii="Times New Roman" w:hAnsi="Times New Roman"/>
-            <w:sz w:val="24"/>
-            <w:szCs w:val="24"/>
-          </w:rPr>
-          <w:t>s</w:t>
-        </w:r>
-      </w:ins>
+      <w:r>
+        <w:rPr>
+          <w:rStyle w:val="None"/>
+          <w:rFonts w:ascii="Times New Roman" w:hAnsi="Times New Roman"/>
+          <w:sz w:val="24"/>
+          <w:szCs w:val="24"/>
+        </w:rPr>
+        <w:t>s</w:t>
+      </w:r>
       <w:r>
         <w:rPr>
           <w:rStyle w:val="None"/>
@@ -716,28 +547,15 @@
         </w:rPr>
         <w:t xml:space="preserve">, and censored after readmissions. Demographic and clinical variables were obtained from the Society of Thoracic Surgeons Adult Cardiac Surgery Database. First, a subset of these 98 variables was selected via the Bayesian Information Criterion. Second, a time-varying model was fit to predict whether an adverse event occurred on each post-discharge day, </w:t>
       </w:r>
-      <w:del w:id="18" w:author="Shriya Perati" w:date="2024-08-09T12:15:00Z" w16du:dateUtc="2024-08-09T16:15:00Z">
-        <w:r>
-          <w:rPr>
-            <w:rStyle w:val="None"/>
-            <w:rFonts w:ascii="Times New Roman" w:hAnsi="Times New Roman"/>
-            <w:sz w:val="24"/>
-            <w:szCs w:val="24"/>
-          </w:rPr>
-          <w:delText xml:space="preserve">knowing </w:delText>
-        </w:r>
-      </w:del>
-      <w:ins w:id="19" w:author="Shriya Perati" w:date="2024-08-09T12:15:00Z" w16du:dateUtc="2024-08-09T16:15:00Z">
-        <w:r>
-          <w:rPr>
-            <w:rStyle w:val="None"/>
-            <w:rFonts w:ascii="Times New Roman" w:hAnsi="Times New Roman"/>
-            <w:sz w:val="24"/>
-            <w:szCs w:val="24"/>
-          </w:rPr>
-          <w:t xml:space="preserve">based on </w:t>
-        </w:r>
-      </w:ins>
+      <w:r>
+        <w:rPr>
+          <w:rStyle w:val="None"/>
+          <w:rFonts w:ascii="Times New Roman" w:hAnsi="Times New Roman"/>
+          <w:sz w:val="24"/>
+          <w:szCs w:val="24"/>
+        </w:rPr>
+        <w:t xml:space="preserve">based on </w:t>
+      </w:r>
       <w:r>
         <w:rPr>
           <w:rStyle w:val="None"/>
@@ -747,28 +565,15 @@
         </w:rPr>
         <w:t>the selected clinical variables, the number of days since discharge, and the current day of the week. Third, the observed fraction of adverse events w</w:t>
       </w:r>
-      <w:ins w:id="20" w:author="Shriya Perati" w:date="2024-08-09T12:15:00Z" w16du:dateUtc="2024-08-09T16:15:00Z">
-        <w:r>
-          <w:rPr>
-            <w:rStyle w:val="None"/>
-            <w:rFonts w:ascii="Times New Roman" w:hAnsi="Times New Roman"/>
-            <w:sz w:val="24"/>
-            <w:szCs w:val="24"/>
-          </w:rPr>
-          <w:t>as</w:t>
-        </w:r>
-      </w:ins>
-      <w:del w:id="21" w:author="Shriya Perati" w:date="2024-08-09T12:15:00Z" w16du:dateUtc="2024-08-09T16:15:00Z">
-        <w:r>
-          <w:rPr>
-            <w:rStyle w:val="None"/>
-            <w:rFonts w:ascii="Times New Roman" w:hAnsi="Times New Roman"/>
-            <w:sz w:val="24"/>
-            <w:szCs w:val="24"/>
-          </w:rPr>
-          <w:delText>ere</w:delText>
-        </w:r>
-      </w:del>
+      <w:r>
+        <w:rPr>
+          <w:rStyle w:val="None"/>
+          <w:rFonts w:ascii="Times New Roman" w:hAnsi="Times New Roman"/>
+          <w:sz w:val="24"/>
+          <w:szCs w:val="24"/>
+        </w:rPr>
+        <w:t>as</w:t>
+      </w:r>
       <w:r>
         <w:rPr>
           <w:rStyle w:val="None"/>
@@ -811,78 +616,44 @@
         </w:rPr>
         <w:t xml:space="preserve">Results:  </w:t>
       </w:r>
-      <w:ins w:id="22" w:author="Shriya Perati" w:date="2024-08-09T12:17:00Z" w16du:dateUtc="2024-08-09T16:17:00Z">
-        <w:r>
-          <w:rPr>
-            <w:rStyle w:val="None"/>
-            <w:rFonts w:ascii="Times New Roman" w:hAnsi="Times New Roman"/>
-            <w:sz w:val="24"/>
-            <w:szCs w:val="24"/>
-            <w:rPrChange w:id="23" w:author="John Nicklas" w:date="2024-08-09T12:27:00Z" w16du:dateUtc="2024-08-09T16:27:00Z">
-              <w:rPr>
-                <w:rStyle w:val="None"/>
-                <w:rFonts w:ascii="Times New Roman" w:hAnsi="Times New Roman"/>
-                <w:b/>
-                <w:bCs/>
-                <w:sz w:val="24"/>
-                <w:szCs w:val="24"/>
-              </w:rPr>
-            </w:rPrChange>
-          </w:rPr>
-          <w:t>The analysis included</w:t>
-        </w:r>
-        <w:r>
-          <w:rPr>
-            <w:rStyle w:val="None"/>
-            <w:rFonts w:ascii="Times New Roman" w:hAnsi="Times New Roman"/>
-            <w:b/>
-            <w:bCs/>
-            <w:sz w:val="24"/>
-            <w:szCs w:val="24"/>
-          </w:rPr>
-          <w:t xml:space="preserve"> </w:t>
-        </w:r>
-      </w:ins>
-      <w:r>
-        <w:rPr>
-          <w:rStyle w:val="None"/>
-          <w:rFonts w:ascii="Times New Roman" w:hAnsi="Times New Roman"/>
-          <w:sz w:val="24"/>
-          <w:szCs w:val="24"/>
-        </w:rPr>
-        <w:t>3902 patients spanning 2011-2019</w:t>
-      </w:r>
-      <w:del w:id="24" w:author="Shriya Perati" w:date="2024-08-09T12:17:00Z" w16du:dateUtc="2024-08-09T16:17:00Z">
-        <w:r>
-          <w:rPr>
-            <w:rStyle w:val="None"/>
-            <w:rFonts w:ascii="Times New Roman" w:hAnsi="Times New Roman"/>
-            <w:sz w:val="24"/>
-            <w:szCs w:val="24"/>
-          </w:rPr>
-          <w:delText xml:space="preserve"> were included in the analysis</w:delText>
-        </w:r>
-      </w:del>
-      <w:r>
-        <w:rPr>
-          <w:rStyle w:val="None"/>
-          <w:rFonts w:ascii="Times New Roman" w:hAnsi="Times New Roman"/>
-          <w:sz w:val="24"/>
-          <w:szCs w:val="24"/>
-        </w:rPr>
-        <w:t xml:space="preserve">, of whom 396 (10.1%) were readmitted or died. Average daily temperature exposures ranged from -19.3 C to 32.0 C with a mean of 11.3 C. First, 7 clinical variables were selected: discharge to home, hematocrit, pericardiocentesis, surgical site infection, ICU hours, BMI, and pneumonia (trended protective but non-significant). Second, the time-varying rate of readmissions had a complex but justifiable shape: </w:t>
-      </w:r>
-      <w:ins w:id="25" w:author="Shriya Perati" w:date="2024-08-09T12:18:00Z" w16du:dateUtc="2024-08-09T16:18:00Z">
-        <w:r>
-          <w:rPr>
-            <w:rStyle w:val="None"/>
-            <w:rFonts w:ascii="Times New Roman" w:hAnsi="Times New Roman"/>
-            <w:sz w:val="24"/>
-            <w:szCs w:val="24"/>
-          </w:rPr>
-          <w:t xml:space="preserve">low </w:t>
-        </w:r>
-      </w:ins>
+      <w:r>
+        <w:rPr>
+          <w:rStyle w:val="None"/>
+          <w:rFonts w:ascii="Times New Roman" w:hAnsi="Times New Roman"/>
+          <w:sz w:val="24"/>
+          <w:szCs w:val="24"/>
+        </w:rPr>
+        <w:t>The analysis included</w:t>
+      </w:r>
+      <w:r>
+        <w:rPr>
+          <w:rStyle w:val="None"/>
+          <w:rFonts w:ascii="Times New Roman" w:hAnsi="Times New Roman"/>
+          <w:b/>
+          <w:bCs/>
+          <w:sz w:val="24"/>
+          <w:szCs w:val="24"/>
+        </w:rPr>
+        <w:t xml:space="preserve"> </w:t>
+      </w:r>
+      <w:r>
+        <w:rPr>
+          <w:rStyle w:val="None"/>
+          <w:rFonts w:ascii="Times New Roman" w:hAnsi="Times New Roman"/>
+          <w:sz w:val="24"/>
+          <w:szCs w:val="24"/>
+        </w:rPr>
+        <w:t xml:space="preserve">3902 patients spanning 2011-2019, of whom 396 (10.1%) were readmitted or died. Average daily temperature exposures ranged from -19.3 C to 32.0 C with a mean of 11.3 C. First, 7 clinical variables were selected: discharge to home, hematocrit, pericardiocentesis, surgical site infection, ICU hours, BMI, and pneumonia (trended protective but non-significant). Second, the time-varying rate of readmissions had a complex but justifiable shape: </w:t>
+      </w:r>
+      <w:r>
+        <w:rPr>
+          <w:rStyle w:val="None"/>
+          <w:rFonts w:ascii="Times New Roman" w:hAnsi="Times New Roman"/>
+          <w:sz w:val="24"/>
+          <w:szCs w:val="24"/>
+        </w:rPr>
+        <w:t xml:space="preserve">low </w:t>
+      </w:r>
       <w:r>
         <w:rPr>
           <w:rStyle w:val="None"/>
@@ -892,28 +663,15 @@
         </w:rPr>
         <w:t>at 1-2 days post-discharge</w:t>
       </w:r>
-      <w:ins w:id="26" w:author="Shriya Perati" w:date="2024-08-09T12:18:00Z" w16du:dateUtc="2024-08-09T16:18:00Z">
-        <w:r>
-          <w:rPr>
-            <w:rStyle w:val="None"/>
-            <w:rFonts w:ascii="Times New Roman" w:hAnsi="Times New Roman"/>
-            <w:sz w:val="24"/>
-            <w:szCs w:val="24"/>
-          </w:rPr>
-          <w:t xml:space="preserve"> </w:t>
-        </w:r>
-      </w:ins>
-      <w:del w:id="27" w:author="Shriya Perati" w:date="2024-08-09T12:18:00Z" w16du:dateUtc="2024-08-09T16:18:00Z">
-        <w:r>
-          <w:rPr>
-            <w:rStyle w:val="None"/>
-            <w:rFonts w:ascii="Times New Roman" w:hAnsi="Times New Roman"/>
-            <w:sz w:val="24"/>
-            <w:szCs w:val="24"/>
-          </w:rPr>
-          <w:delText xml:space="preserve"> it was low </w:delText>
-        </w:r>
-      </w:del>
+      <w:r>
+        <w:rPr>
+          <w:rStyle w:val="None"/>
+          <w:rFonts w:ascii="Times New Roman" w:hAnsi="Times New Roman"/>
+          <w:sz w:val="24"/>
+          <w:szCs w:val="24"/>
+        </w:rPr>
+        <w:t xml:space="preserve"> </w:t>
+      </w:r>
       <w:r>
         <w:rPr>
           <w:rStyle w:val="None"/>
@@ -923,28 +681,105 @@
         </w:rPr>
         <w:t xml:space="preserve">(~0.15% of patient-days), </w:t>
       </w:r>
-      <w:del w:id="28" w:author="Shriya Perati" w:date="2024-08-09T12:19:00Z" w16du:dateUtc="2024-08-09T16:19:00Z">
-        <w:r>
-          <w:rPr>
-            <w:rStyle w:val="None"/>
-            <w:rFonts w:ascii="Times New Roman" w:hAnsi="Times New Roman"/>
-            <w:sz w:val="24"/>
-            <w:szCs w:val="24"/>
-          </w:rPr>
-          <w:delText>then redmissions spiked on days</w:delText>
-        </w:r>
-      </w:del>
-      <w:ins w:id="29" w:author="Shriya Perati" w:date="2024-08-09T12:19:00Z" w16du:dateUtc="2024-08-09T16:19:00Z">
-        <w:r>
-          <w:rPr>
-            <w:rStyle w:val="None"/>
-            <w:rFonts w:ascii="Times New Roman" w:hAnsi="Times New Roman"/>
-            <w:sz w:val="24"/>
-            <w:szCs w:val="24"/>
-          </w:rPr>
-          <w:t>spiking to</w:t>
-        </w:r>
-      </w:ins>
+      <w:r>
+        <w:rPr>
+          <w:rStyle w:val="None"/>
+          <w:rFonts w:ascii="Times New Roman" w:hAnsi="Times New Roman"/>
+          <w:sz w:val="24"/>
+          <w:szCs w:val="24"/>
+        </w:rPr>
+        <w:t>spiking to</w:t>
+      </w:r>
+      <w:r>
+        <w:rPr>
+          <w:rStyle w:val="None"/>
+          <w:rFonts w:ascii="Times New Roman" w:hAnsi="Times New Roman"/>
+          <w:sz w:val="24"/>
+          <w:szCs w:val="24"/>
+        </w:rPr>
+        <w:t xml:space="preserve"> ~0.7%</w:t>
+      </w:r>
+      <w:r>
+        <w:rPr>
+          <w:rStyle w:val="None"/>
+          <w:rFonts w:ascii="Times New Roman" w:hAnsi="Times New Roman"/>
+          <w:sz w:val="24"/>
+          <w:szCs w:val="24"/>
+        </w:rPr>
+        <w:t xml:space="preserve"> on days 3-6, then </w:t>
+      </w:r>
+      <w:r>
+        <w:rPr>
+          <w:rStyle w:val="None"/>
+          <w:rFonts w:ascii="Times New Roman" w:hAnsi="Times New Roman"/>
+          <w:sz w:val="24"/>
+          <w:szCs w:val="24"/>
+        </w:rPr>
+        <w:t>decay</w:t>
+      </w:r>
+      <w:r>
+        <w:rPr>
+          <w:rStyle w:val="None"/>
+          <w:rFonts w:ascii="Times New Roman" w:hAnsi="Times New Roman"/>
+          <w:sz w:val="24"/>
+          <w:szCs w:val="24"/>
+        </w:rPr>
+        <w:t>ing</w:t>
+      </w:r>
+      <w:r>
+        <w:rPr>
+          <w:rStyle w:val="None"/>
+          <w:rFonts w:ascii="Times New Roman" w:hAnsi="Times New Roman"/>
+          <w:sz w:val="24"/>
+          <w:szCs w:val="24"/>
+        </w:rPr>
+        <w:t xml:space="preserve"> exponentially. Third, using 2-day bins, we found that high temperatures raise the rate of expected readmissions on post-discharge days 3-4 by log-odds </w:t>
+      </w:r>
+      <w:r>
+        <w:rPr>
+          <w:rStyle w:val="None"/>
+          <w:rFonts w:ascii="Times New Roman" w:hAnsi="Times New Roman"/>
+          <w:sz w:val="24"/>
+          <w:szCs w:val="24"/>
+        </w:rPr>
+        <w:t xml:space="preserve">0.78 </w:t>
+      </w:r>
+      <w:r>
+        <w:rPr>
+          <w:rStyle w:val="None"/>
+          <w:rFonts w:ascii="Times New Roman" w:hAnsi="Times New Roman"/>
+          <w:sz w:val="24"/>
+          <w:szCs w:val="24"/>
+        </w:rPr>
+        <w:t>(p=0.00</w:t>
+      </w:r>
+      <w:r>
+        <w:rPr>
+          <w:rStyle w:val="None"/>
+          <w:rFonts w:ascii="Times New Roman" w:hAnsi="Times New Roman"/>
+          <w:sz w:val="24"/>
+          <w:szCs w:val="24"/>
+        </w:rPr>
+        <w:t>5</w:t>
+      </w:r>
+      <w:r>
+        <w:rPr>
+          <w:rStyle w:val="None"/>
+          <w:rFonts w:ascii="Times New Roman" w:hAnsi="Times New Roman"/>
+          <w:sz w:val="24"/>
+          <w:szCs w:val="24"/>
+        </w:rPr>
+        <w:t xml:space="preserve">) and </w:t>
+      </w:r>
+      <w:r>
+        <w:rPr>
+          <w:rStyle w:val="None"/>
+          <w:rFonts w:ascii="Times New Roman" w:hAnsi="Times New Roman"/>
+          <w:sz w:val="24"/>
+          <w:szCs w:val="24"/>
+        </w:rPr>
+        <w:t>1.03</w:t>
+      </w:r>
       <w:r>
         <w:rPr>
           <w:rStyle w:val="None"/>
@@ -954,138 +789,32 @@
         </w:rPr>
         <w:t xml:space="preserve"> </w:t>
       </w:r>
-      <w:del w:id="30" w:author="Shriya Perati" w:date="2024-08-09T12:19:00Z" w16du:dateUtc="2024-08-09T16:19:00Z">
-        <w:r>
-          <w:rPr>
-            <w:rStyle w:val="None"/>
-            <w:rFonts w:ascii="Times New Roman" w:hAnsi="Times New Roman"/>
-            <w:sz w:val="24"/>
-            <w:szCs w:val="24"/>
-          </w:rPr>
-          <w:delText xml:space="preserve">3-6 to </w:delText>
-        </w:r>
-      </w:del>
-      <w:r>
-        <w:rPr>
-          <w:rStyle w:val="None"/>
-          <w:rFonts w:ascii="Times New Roman" w:hAnsi="Times New Roman"/>
-          <w:sz w:val="24"/>
-          <w:szCs w:val="24"/>
-        </w:rPr>
-        <w:t>~0.7%</w:t>
-      </w:r>
-      <w:ins w:id="31" w:author="Shriya Perati" w:date="2024-08-09T12:19:00Z" w16du:dateUtc="2024-08-09T16:19:00Z">
-        <w:r>
-          <w:rPr>
-            <w:rStyle w:val="None"/>
-            <w:rFonts w:ascii="Times New Roman" w:hAnsi="Times New Roman"/>
-            <w:sz w:val="24"/>
-            <w:szCs w:val="24"/>
-          </w:rPr>
-          <w:t xml:space="preserve"> on days 3-6, then </w:t>
-        </w:r>
-      </w:ins>
-      <w:del w:id="32" w:author="Shriya Perati" w:date="2024-08-09T12:19:00Z" w16du:dateUtc="2024-08-09T16:19:00Z">
-        <w:r>
-          <w:rPr>
-            <w:rStyle w:val="None"/>
-            <w:rFonts w:ascii="Times New Roman" w:hAnsi="Times New Roman"/>
-            <w:sz w:val="24"/>
-            <w:szCs w:val="24"/>
-          </w:rPr>
-          <w:delText>,</w:delText>
-        </w:r>
-      </w:del>
-      <w:del w:id="33" w:author="Shriya Perati" w:date="2024-08-09T12:20:00Z" w16du:dateUtc="2024-08-09T16:20:00Z">
-        <w:r>
-          <w:rPr>
-            <w:rStyle w:val="None"/>
-            <w:rFonts w:ascii="Times New Roman" w:hAnsi="Times New Roman"/>
-            <w:sz w:val="24"/>
-            <w:szCs w:val="24"/>
-          </w:rPr>
-          <w:delText xml:space="preserve"> and subsequently </w:delText>
-        </w:r>
-      </w:del>
-      <w:r>
-        <w:rPr>
-          <w:rStyle w:val="None"/>
-          <w:rFonts w:ascii="Times New Roman" w:hAnsi="Times New Roman"/>
-          <w:sz w:val="24"/>
-          <w:szCs w:val="24"/>
-        </w:rPr>
-        <w:t>decay</w:t>
-      </w:r>
-      <w:ins w:id="34" w:author="Shriya Perati" w:date="2024-08-09T12:20:00Z" w16du:dateUtc="2024-08-09T16:20:00Z">
-        <w:r>
-          <w:rPr>
-            <w:rStyle w:val="None"/>
-            <w:rFonts w:ascii="Times New Roman" w:hAnsi="Times New Roman"/>
-            <w:sz w:val="24"/>
-            <w:szCs w:val="24"/>
-          </w:rPr>
-          <w:t>ing</w:t>
-        </w:r>
-      </w:ins>
-      <w:del w:id="35" w:author="Shriya Perati" w:date="2024-08-09T12:20:00Z" w16du:dateUtc="2024-08-09T16:20:00Z">
-        <w:r>
-          <w:rPr>
-            <w:rStyle w:val="None"/>
-            <w:rFonts w:ascii="Times New Roman" w:hAnsi="Times New Roman"/>
-            <w:sz w:val="24"/>
-            <w:szCs w:val="24"/>
-          </w:rPr>
-          <w:delText>ed</w:delText>
-        </w:r>
-      </w:del>
-      <w:r>
-        <w:rPr>
-          <w:rStyle w:val="None"/>
-          <w:rFonts w:ascii="Times New Roman" w:hAnsi="Times New Roman"/>
-          <w:sz w:val="24"/>
-          <w:szCs w:val="24"/>
-        </w:rPr>
-        <w:t xml:space="preserve"> exponentially. Third, using 2-day bins, we found that high temperatures raise the rate of expected readmissions on post-discharge days 3-4 by log-odds 0.062 (p=0.009) and 0.046 (p=0.037): the former if </w:t>
-      </w:r>
-      <w:del w:id="36" w:author="Shriya Perati" w:date="2024-08-09T12:21:00Z" w16du:dateUtc="2024-08-09T16:21:00Z">
-        <w:r>
-          <w:rPr>
-            <w:rStyle w:val="None"/>
-            <w:rFonts w:ascii="Times New Roman" w:hAnsi="Times New Roman"/>
-            <w:sz w:val="24"/>
-            <w:szCs w:val="24"/>
-          </w:rPr>
-          <w:delText xml:space="preserve">a temperature </w:delText>
-        </w:r>
-      </w:del>
-      <w:r>
-        <w:rPr>
-          <w:rStyle w:val="None"/>
-          <w:rFonts w:ascii="Times New Roman" w:hAnsi="Times New Roman"/>
-          <w:sz w:val="24"/>
-          <w:szCs w:val="24"/>
-        </w:rPr>
-        <w:t xml:space="preserve">23 C to 26 C occurs on post-discharge day 1-2, and the latter if </w:t>
-      </w:r>
-      <w:del w:id="37" w:author="Shriya Perati" w:date="2024-08-09T12:21:00Z" w16du:dateUtc="2024-08-09T16:21:00Z">
-        <w:r>
-          <w:rPr>
-            <w:rStyle w:val="None"/>
-            <w:rFonts w:ascii="Times New Roman" w:hAnsi="Times New Roman"/>
-            <w:sz w:val="24"/>
-            <w:szCs w:val="24"/>
-          </w:rPr>
-          <w:delText xml:space="preserve">a temperature </w:delText>
-        </w:r>
-      </w:del>
-      <w:r>
-        <w:rPr>
-          <w:rStyle w:val="None"/>
-          <w:rFonts w:ascii="Times New Roman" w:hAnsi="Times New Roman"/>
-          <w:sz w:val="24"/>
-          <w:szCs w:val="24"/>
-        </w:rPr>
-        <w:t>&gt;26 C occurs on post-discharge day 3-4.</w:t>
+      <w:r>
+        <w:rPr>
+          <w:rStyle w:val="None"/>
+          <w:rFonts w:ascii="Times New Roman" w:hAnsi="Times New Roman"/>
+          <w:sz w:val="24"/>
+          <w:szCs w:val="24"/>
+        </w:rPr>
+        <w:t>(p=0.03</w:t>
+      </w:r>
+      <w:r>
+        <w:rPr>
+          <w:rStyle w:val="None"/>
+          <w:rFonts w:ascii="Times New Roman" w:hAnsi="Times New Roman"/>
+          <w:sz w:val="24"/>
+          <w:szCs w:val="24"/>
+        </w:rPr>
+        <w:t>0</w:t>
+      </w:r>
+      <w:r>
+        <w:rPr>
+          <w:rStyle w:val="None"/>
+          <w:rFonts w:ascii="Times New Roman" w:hAnsi="Times New Roman"/>
+          <w:sz w:val="24"/>
+          <w:szCs w:val="24"/>
+        </w:rPr>
+        <w:t>): the former if 23 C to 26 C occurs on post-discharge day 1-2, and the latter if &gt;26 C occurs on post-discharge day 3-4.</w:t>
       </w:r>
     </w:p>
     <w:p>
@@ -1133,28 +862,15 @@
         </w:rPr>
         <w:t xml:space="preserve"> Extreme heat exposure within 4 days of discharge from cardiac surgery was associated with increased rates of readmission or mortality. Our novel approach could be used to determine whether heat exposures just after discharge or in the immediate past </w:t>
       </w:r>
-      <w:del w:id="38" w:author="Shriya Perati" w:date="2024-08-09T12:24:00Z" w16du:dateUtc="2024-08-09T16:24:00Z">
-        <w:r>
-          <w:rPr>
-            <w:rStyle w:val="None"/>
-            <w:rFonts w:ascii="Times New Roman" w:hAnsi="Times New Roman"/>
-            <w:sz w:val="24"/>
-            <w:szCs w:val="24"/>
-          </w:rPr>
-          <w:delText>are more dangerous</w:delText>
-        </w:r>
-      </w:del>
-      <w:ins w:id="39" w:author="Shriya Perati" w:date="2024-08-09T12:24:00Z" w16du:dateUtc="2024-08-09T16:24:00Z">
-        <w:r>
-          <w:rPr>
-            <w:rStyle w:val="None"/>
-            <w:rFonts w:ascii="Times New Roman" w:hAnsi="Times New Roman"/>
-            <w:sz w:val="24"/>
-            <w:szCs w:val="24"/>
-          </w:rPr>
-          <w:t>pose greater risk</w:t>
-        </w:r>
-      </w:ins>
+      <w:r>
+        <w:rPr>
+          <w:rStyle w:val="None"/>
+          <w:rFonts w:ascii="Times New Roman" w:hAnsi="Times New Roman"/>
+          <w:sz w:val="24"/>
+          <w:szCs w:val="24"/>
+        </w:rPr>
+        <w:t>pose greater risk</w:t>
+      </w:r>
       <w:r>
         <w:rPr>
           <w:rStyle w:val="None"/>
@@ -1224,7 +940,7 @@
                     </pic:cNvPicPr>
                   </pic:nvPicPr>
                   <pic:blipFill>
-                    <a:blip r:embed="rId11"/>
+                    <a:blip r:embed="rId7"/>
                     <a:stretch>
                       <a:fillRect/>
                     </a:stretch>
@@ -1370,7 +1086,7 @@
                     </pic:cNvPicPr>
                   </pic:nvPicPr>
                   <pic:blipFill>
-                    <a:blip r:embed="rId12"/>
+                    <a:blip r:embed="rId8"/>
                     <a:stretch>
                       <a:fillRect/>
                     </a:stretch>
@@ -1397,54 +1113,14 @@
       </w:r>
     </w:p>
     <w:sectPr>
-      <w:headerReference w:type="default" r:id="rId13"/>
-      <w:footerReference w:type="default" r:id="rId14"/>
+      <w:headerReference w:type="default" r:id="rId9"/>
+      <w:footerReference w:type="default" r:id="rId10"/>
       <w:pgSz w:w="12240" w:h="15840"/>
       <w:pgMar w:top="1440" w:right="1440" w:bottom="1440" w:left="1440" w:header="720" w:footer="720" w:gutter="0"/>
       <w:cols w:space="720"/>
     </w:sectPr>
   </w:body>
 </w:document>
-</file>
-
-<file path=word/comments.xml><?xml version="1.0" encoding="utf-8"?>
-<w:comments xmlns:wpc="http://schemas.microsoft.com/office/word/2010/wordprocessingCanvas" xmlns:cx="http://schemas.microsoft.com/office/drawing/2014/chartex" xmlns:cx1="http://schemas.microsoft.com/office/drawing/2015/9/8/chartex" xmlns:cx2="http://schemas.microsoft.com/office/drawing/2015/10/21/chartex" xmlns:cx3="http://schemas.microsoft.com/office/drawing/2016/5/9/chartex" xmlns:cx4="http://schemas.microsoft.com/office/drawing/2016/5/10/chartex" xmlns:cx5="http://schemas.microsoft.com/office/drawing/2016/5/11/chartex" xmlns:cx6="http://schemas.microsoft.com/office/drawing/2016/5/12/chartex" xmlns:cx7="http://schemas.microsoft.com/office/drawing/2016/5/13/chartex" xmlns:cx8="http://schemas.microsoft.com/office/drawing/2016/5/14/chartex" xmlns:mc="http://schemas.openxmlformats.org/markup-compatibility/2006" xmlns:aink="http://schemas.microsoft.com/office/drawing/2016/ink" xmlns:am3d="http://schemas.microsoft.com/office/drawing/2017/model3d" xmlns:o="urn:schemas-microsoft-com:office:office" xmlns:oel="http://schemas.microsoft.com/office/2019/extlst" xmlns:r="http://schemas.openxmlformats.org/officeDocument/2006/relationships" xmlns:m="http://schemas.openxmlformats.org/officeDocument/2006/math" xmlns:v="urn:schemas-microsoft-com:vml" xmlns:wp14="http://schemas.microsoft.com/office/word/2010/wordprocessingDrawing" xmlns:wp="http://schemas.openxmlformats.org/drawingml/2006/wordprocessingDrawing" xmlns:w10="urn:schemas-microsoft-com:office:word" xmlns:w="http://schemas.openxmlformats.org/wordprocessingml/2006/main" xmlns:w14="http://schemas.microsoft.com/office/word/2010/wordml" xmlns:w15="http://schemas.microsoft.com/office/word/2012/wordml" xmlns:w16cex="http://schemas.microsoft.com/office/word/2018/wordml/cex" xmlns:w16cid="http://schemas.microsoft.com/office/word/2016/wordml/cid" xmlns:w16="http://schemas.microsoft.com/office/word/2018/wordml" xmlns:w16du="http://schemas.microsoft.com/office/word/2023/wordml/word16du" xmlns:w16sdtdh="http://schemas.microsoft.com/office/word/2020/wordml/sdtdatahash" xmlns:w16se="http://schemas.microsoft.com/office/word/2015/wordml/symex" xmlns:wpg="http://schemas.microsoft.com/office/word/2010/wordprocessingGroup" xmlns:wpi="http://schemas.microsoft.com/office/word/2010/wordprocessingInk" xmlns:wne="http://schemas.microsoft.com/office/word/2006/wordml" xmlns:wps="http://schemas.microsoft.com/office/word/2010/wordprocessingShape" mc:Ignorable="w14 w15 w16se w16cid w16 w16cex w16sdtdh w16du wp14">
-  <w:comment w:id="7" w:author="Shriya Perati" w:date="2024-08-09T12:12:00Z" w:initials="SP">
-    <w:p>
-      <w:r>
-        <w:rPr>
-          <w:rStyle w:val="CommentReference"/>
-        </w:rPr>
-        <w:annotationRef/>
-      </w:r>
-      <w:r>
-        <w:rPr>
-          <w:sz w:val="20"/>
-          <w:szCs w:val="20"/>
-        </w:rPr>
-        <w:t>if you end up having space for more characters: change to =&gt; “found more than double the complications in trauma and elderly surgical patients”</w:t>
-      </w:r>
-    </w:p>
-  </w:comment>
-</w:comments>
-</file>
-
-<file path=word/commentsExtended.xml><?xml version="1.0" encoding="utf-8"?>
-<w15:commentsEx xmlns:wpc="http://schemas.microsoft.com/office/word/2010/wordprocessingCanvas" xmlns:cx="http://schemas.microsoft.com/office/drawing/2014/chartex" xmlns:cx1="http://schemas.microsoft.com/office/drawing/2015/9/8/chartex" xmlns:cx2="http://schemas.microsoft.com/office/drawing/2015/10/21/chartex" xmlns:cx3="http://schemas.microsoft.com/office/drawing/2016/5/9/chartex" xmlns:cx4="http://schemas.microsoft.com/office/drawing/2016/5/10/chartex" xmlns:cx5="http://schemas.microsoft.com/office/drawing/2016/5/11/chartex" xmlns:cx6="http://schemas.microsoft.com/office/drawing/2016/5/12/chartex" xmlns:cx7="http://schemas.microsoft.com/office/drawing/2016/5/13/chartex" xmlns:cx8="http://schemas.microsoft.com/office/drawing/2016/5/14/chartex" xmlns:mc="http://schemas.openxmlformats.org/markup-compatibility/2006" xmlns:aink="http://schemas.microsoft.com/office/drawing/2016/ink" xmlns:am3d="http://schemas.microsoft.com/office/drawing/2017/model3d" xmlns:o="urn:schemas-microsoft-com:office:office" xmlns:oel="http://schemas.microsoft.com/office/2019/extlst" xmlns:r="http://schemas.openxmlformats.org/officeDocument/2006/relationships" xmlns:m="http://schemas.openxmlformats.org/officeDocument/2006/math" xmlns:v="urn:schemas-microsoft-com:vml" xmlns:wp14="http://schemas.microsoft.com/office/word/2010/wordprocessingDrawing" xmlns:wp="http://schemas.openxmlformats.org/drawingml/2006/wordprocessingDrawing" xmlns:w10="urn:schemas-microsoft-com:office:word" xmlns:w="http://schemas.openxmlformats.org/wordprocessingml/2006/main" xmlns:w14="http://schemas.microsoft.com/office/word/2010/wordml" xmlns:w15="http://schemas.microsoft.com/office/word/2012/wordml" xmlns:w16cex="http://schemas.microsoft.com/office/word/2018/wordml/cex" xmlns:w16cid="http://schemas.microsoft.com/office/word/2016/wordml/cid" xmlns:w16="http://schemas.microsoft.com/office/word/2018/wordml" xmlns:w16du="http://schemas.microsoft.com/office/word/2023/wordml/word16du" xmlns:w16sdtdh="http://schemas.microsoft.com/office/word/2020/wordml/sdtdatahash" xmlns:w16se="http://schemas.microsoft.com/office/word/2015/wordml/symex" xmlns:wpg="http://schemas.microsoft.com/office/word/2010/wordprocessingGroup" xmlns:wpi="http://schemas.microsoft.com/office/word/2010/wordprocessingInk" xmlns:wne="http://schemas.microsoft.com/office/word/2006/wordml" xmlns:wps="http://schemas.microsoft.com/office/word/2010/wordprocessingShape" mc:Ignorable="w14 w15 w16se w16cid w16 w16cex w16sdtdh w16du wp14">
-  <w15:commentEx w15:paraId="76385B1C" w15:done="0"/>
-</w15:commentsEx>
-</file>
-
-<file path=word/commentsExtensible.xml><?xml version="1.0" encoding="utf-8"?>
-<w16cex:commentsExtensible xmlns:wpc="http://schemas.microsoft.com/office/word/2010/wordprocessingCanvas" xmlns:cx="http://schemas.microsoft.com/office/drawing/2014/chartex" xmlns:cx1="http://schemas.microsoft.com/office/drawing/2015/9/8/chartex" xmlns:cx2="http://schemas.microsoft.com/office/drawing/2015/10/21/chartex" xmlns:cx3="http://schemas.microsoft.com/office/drawing/2016/5/9/chartex" xmlns:cx4="http://schemas.microsoft.com/office/drawing/2016/5/10/chartex" xmlns:cx5="http://schemas.microsoft.com/office/drawing/2016/5/11/chartex" xmlns:cx6="http://schemas.microsoft.com/office/drawing/2016/5/12/chartex" xmlns:cx7="http://schemas.microsoft.com/office/drawing/2016/5/13/chartex" xmlns:cx8="http://schemas.microsoft.com/office/drawing/2016/5/14/chartex" xmlns:cr="http://schemas.microsoft.com/office/comments/2020/reactions" xmlns:mc="http://schemas.openxmlformats.org/markup-compatibility/2006" xmlns:aink="http://schemas.microsoft.com/office/drawing/2016/ink" xmlns:am3d="http://schemas.microsoft.com/office/drawing/2017/model3d" xmlns:o="urn:schemas-microsoft-com:office:office" xmlns:oel="http://schemas.microsoft.com/office/2019/extlst" xmlns:r="http://schemas.openxmlformats.org/officeDocument/2006/relationships" xmlns:m="http://schemas.openxmlformats.org/officeDocument/2006/math" xmlns:v="urn:schemas-microsoft-com:vml" xmlns:wp14="http://schemas.microsoft.com/office/word/2010/wordprocessingDrawing" xmlns:wp="http://schemas.openxmlformats.org/drawingml/2006/wordprocessingDrawing" xmlns:w10="urn:schemas-microsoft-com:office:word" xmlns:w="http://schemas.openxmlformats.org/wordprocessingml/2006/main" xmlns:w14="http://schemas.microsoft.com/office/word/2010/wordml" xmlns:w15="http://schemas.microsoft.com/office/word/2012/wordml" xmlns:w16cex="http://schemas.microsoft.com/office/word/2018/wordml/cex" xmlns:w16cid="http://schemas.microsoft.com/office/word/2016/wordml/cid" xmlns:w16="http://schemas.microsoft.com/office/word/2018/wordml" xmlns:w16du="http://schemas.microsoft.com/office/word/2023/wordml/word16du" xmlns:w16sdtdh="http://schemas.microsoft.com/office/word/2020/wordml/sdtdatahash" xmlns:w16se="http://schemas.microsoft.com/office/word/2015/wordml/symex" xmlns:wpg="http://schemas.microsoft.com/office/word/2010/wordprocessingGroup" xmlns:wpi="http://schemas.microsoft.com/office/word/2010/wordprocessingInk" xmlns:wne="http://schemas.microsoft.com/office/word/2006/wordml" xmlns:wps="http://schemas.microsoft.com/office/word/2010/wordprocessingShape" mc:Ignorable="w14 w15 w16se w16cid w16 w16cex w16sdtdh cr w16du wp14">
-  <w16cex:commentExtensible w16cex:durableId="3F998E47" w16cex:dateUtc="2024-08-09T16:12:00Z"/>
-</w16cex:commentsExtensible>
-</file>
-
-<file path=word/commentsIds.xml><?xml version="1.0" encoding="utf-8"?>
-<w16cid:commentsIds xmlns:wpc="http://schemas.microsoft.com/office/word/2010/wordprocessingCanvas" xmlns:cx="http://schemas.microsoft.com/office/drawing/2014/chartex" xmlns:cx1="http://schemas.microsoft.com/office/drawing/2015/9/8/chartex" xmlns:cx2="http://schemas.microsoft.com/office/drawing/2015/10/21/chartex" xmlns:cx3="http://schemas.microsoft.com/office/drawing/2016/5/9/chartex" xmlns:cx4="http://schemas.microsoft.com/office/drawing/2016/5/10/chartex" xmlns:cx5="http://schemas.microsoft.com/office/drawing/2016/5/11/chartex" xmlns:cx6="http://schemas.microsoft.com/office/drawing/2016/5/12/chartex" xmlns:cx7="http://schemas.microsoft.com/office/drawing/2016/5/13/chartex" xmlns:cx8="http://schemas.microsoft.com/office/drawing/2016/5/14/chartex" xmlns:mc="http://schemas.openxmlformats.org/markup-compatibility/2006" xmlns:aink="http://schemas.microsoft.com/office/drawing/2016/ink" xmlns:am3d="http://schemas.microsoft.com/office/drawing/2017/model3d" xmlns:o="urn:schemas-microsoft-com:office:office" xmlns:oel="http://schemas.microsoft.com/office/2019/extlst" xmlns:r="http://schemas.openxmlformats.org/officeDocument/2006/relationships" xmlns:m="http://schemas.openxmlformats.org/officeDocument/2006/math" xmlns:v="urn:schemas-microsoft-com:vml" xmlns:wp14="http://schemas.microsoft.com/office/word/2010/wordprocessingDrawing" xmlns:wp="http://schemas.openxmlformats.org/drawingml/2006/wordprocessingDrawing" xmlns:w10="urn:schemas-microsoft-com:office:word" xmlns:w="http://schemas.openxmlformats.org/wordprocessingml/2006/main" xmlns:w14="http://schemas.microsoft.com/office/word/2010/wordml" xmlns:w15="http://schemas.microsoft.com/office/word/2012/wordml" xmlns:w16cex="http://schemas.microsoft.com/office/word/2018/wordml/cex" xmlns:w16cid="http://schemas.microsoft.com/office/word/2016/wordml/cid" xmlns:w16="http://schemas.microsoft.com/office/word/2018/wordml" xmlns:w16du="http://schemas.microsoft.com/office/word/2023/wordml/word16du" xmlns:w16sdtdh="http://schemas.microsoft.com/office/word/2020/wordml/sdtdatahash" xmlns:w16se="http://schemas.microsoft.com/office/word/2015/wordml/symex" xmlns:wpg="http://schemas.microsoft.com/office/word/2010/wordprocessingGroup" xmlns:wpi="http://schemas.microsoft.com/office/word/2010/wordprocessingInk" xmlns:wne="http://schemas.microsoft.com/office/word/2006/wordml" xmlns:wps="http://schemas.microsoft.com/office/word/2010/wordprocessingShape" mc:Ignorable="w14 w15 w16se w16cid w16 w16cex w16sdtdh w16du wp14">
-  <w16cid:commentId w16cid:paraId="76385B1C" w16cid:durableId="3F998E47"/>
-</w16cid:commentsIds>
 </file>
 
 <file path=word/endnotes.xml><?xml version="1.0" encoding="utf-8"?>
@@ -1503,17 +1179,6 @@
     </w:pPr>
   </w:p>
 </w:hdr>
-</file>
-
-<file path=word/people.xml><?xml version="1.0" encoding="utf-8"?>
-<w15:people xmlns:wpc="http://schemas.microsoft.com/office/word/2010/wordprocessingCanvas" xmlns:cx="http://schemas.microsoft.com/office/drawing/2014/chartex" xmlns:cx1="http://schemas.microsoft.com/office/drawing/2015/9/8/chartex" xmlns:cx2="http://schemas.microsoft.com/office/drawing/2015/10/21/chartex" xmlns:cx3="http://schemas.microsoft.com/office/drawing/2016/5/9/chartex" xmlns:cx4="http://schemas.microsoft.com/office/drawing/2016/5/10/chartex" xmlns:cx5="http://schemas.microsoft.com/office/drawing/2016/5/11/chartex" xmlns:cx6="http://schemas.microsoft.com/office/drawing/2016/5/12/chartex" xmlns:cx7="http://schemas.microsoft.com/office/drawing/2016/5/13/chartex" xmlns:cx8="http://schemas.microsoft.com/office/drawing/2016/5/14/chartex" xmlns:mc="http://schemas.openxmlformats.org/markup-compatibility/2006" xmlns:aink="http://schemas.microsoft.com/office/drawing/2016/ink" xmlns:am3d="http://schemas.microsoft.com/office/drawing/2017/model3d" xmlns:o="urn:schemas-microsoft-com:office:office" xmlns:oel="http://schemas.microsoft.com/office/2019/extlst" xmlns:r="http://schemas.openxmlformats.org/officeDocument/2006/relationships" xmlns:m="http://schemas.openxmlformats.org/officeDocument/2006/math" xmlns:v="urn:schemas-microsoft-com:vml" xmlns:wp14="http://schemas.microsoft.com/office/word/2010/wordprocessingDrawing" xmlns:wp="http://schemas.openxmlformats.org/drawingml/2006/wordprocessingDrawing" xmlns:w10="urn:schemas-microsoft-com:office:word" xmlns:w="http://schemas.openxmlformats.org/wordprocessingml/2006/main" xmlns:w14="http://schemas.microsoft.com/office/word/2010/wordml" xmlns:w15="http://schemas.microsoft.com/office/word/2012/wordml" xmlns:w16cex="http://schemas.microsoft.com/office/word/2018/wordml/cex" xmlns:w16cid="http://schemas.microsoft.com/office/word/2016/wordml/cid" xmlns:w16="http://schemas.microsoft.com/office/word/2018/wordml" xmlns:w16du="http://schemas.microsoft.com/office/word/2023/wordml/word16du" xmlns:w16sdtdh="http://schemas.microsoft.com/office/word/2020/wordml/sdtdatahash" xmlns:w16se="http://schemas.microsoft.com/office/word/2015/wordml/symex" xmlns:wpg="http://schemas.microsoft.com/office/word/2010/wordprocessingGroup" xmlns:wpi="http://schemas.microsoft.com/office/word/2010/wordprocessingInk" xmlns:wne="http://schemas.microsoft.com/office/word/2006/wordml" xmlns:wps="http://schemas.microsoft.com/office/word/2010/wordprocessingShape" mc:Ignorable="w14 w15 w16se w16cid w16 w16cex w16sdtdh w16du wp14">
-  <w15:person w15:author="Shriya Perati">
-    <w15:presenceInfo w15:providerId="Windows Live" w15:userId="575bb24194a4f976"/>
-  </w15:person>
-  <w15:person w15:author="John Nicklas">
-    <w15:presenceInfo w15:providerId="Windows Live" w15:userId="2a59c48949e13d29"/>
-  </w15:person>
-</w15:people>
 </file>
 
 <file path=word/styles.xml><?xml version="1.0" encoding="utf-8"?>
@@ -1928,7 +1593,6 @@
   <w:style w:type="character" w:default="1" w:styleId="DefaultParagraphFont">
     <w:name w:val="Default Paragraph Font"/>
     <w:uiPriority w:val="1"/>
-    <w:semiHidden/>
     <w:unhideWhenUsed/>
   </w:style>
   <w:style w:type="table" w:default="1" w:styleId="TableNormal">

</xml_diff>